<commit_message>
Update 01_Introducing to pandas for marketing.docx
</commit_message>
<xml_diff>
--- a/DATACAMP/Analyzing Marketing Campaigns with Pandas/Chapter_1_Introducing to pandas for marketing/01_Introducing to pandas for marketing.docx
+++ b/DATACAMP/Analyzing Marketing Campaigns with Pandas/Chapter_1_Introducing to pandas for marketing/01_Introducing to pandas for marketing.docx
@@ -456,15 +456,27 @@
           <w:szCs w:val="24"/>
           <w:lang w:eastAsia="tr-TR"/>
         </w:rPr>
-        <w:t xml:space="preserve"> how Data </w:t>
-      </w:r>
-      <w:proofErr w:type="spellStart"/>
-      <w:r>
-        <w:rPr>
-          <w:rFonts w:ascii="Arial" w:eastAsia="Times New Roman" w:hAnsi="Arial" w:cs="Arial"/>
-          <w:color w:val="05192D"/>
-          <w:sz w:val="24"/>
-          <w:szCs w:val="24"/>
+        <w:t xml:space="preserve"> </w:t>
+      </w:r>
+      <w:r>
+        <w:rPr>
+          <w:rFonts w:ascii="Arial" w:eastAsia="Times New Roman" w:hAnsi="Arial" w:cs="Arial"/>
+          <w:color w:val="05192D"/>
+          <w:sz w:val="24"/>
+          <w:szCs w:val="24"/>
+          <w:highlight w:val="yellow"/>
+          <w:lang w:eastAsia="tr-TR"/>
+        </w:rPr>
+        <w:t xml:space="preserve">how Data </w:t>
+      </w:r>
+      <w:proofErr w:type="spellStart"/>
+      <w:r>
+        <w:rPr>
+          <w:rFonts w:ascii="Arial" w:eastAsia="Times New Roman" w:hAnsi="Arial" w:cs="Arial"/>
+          <w:color w:val="05192D"/>
+          <w:sz w:val="24"/>
+          <w:szCs w:val="24"/>
+          <w:highlight w:val="yellow"/>
           <w:lang w:eastAsia="tr-TR"/>
         </w:rPr>
         <w:t>Science</w:t>
@@ -476,17 +488,19 @@
           <w:color w:val="05192D"/>
           <w:sz w:val="24"/>
           <w:szCs w:val="24"/>
-          <w:lang w:eastAsia="tr-TR"/>
-        </w:rPr>
-        <w:t xml:space="preserve"> </w:t>
-      </w:r>
-      <w:proofErr w:type="spellStart"/>
-      <w:r>
-        <w:rPr>
-          <w:rFonts w:ascii="Arial" w:eastAsia="Times New Roman" w:hAnsi="Arial" w:cs="Arial"/>
-          <w:color w:val="05192D"/>
-          <w:sz w:val="24"/>
-          <w:szCs w:val="24"/>
+          <w:highlight w:val="yellow"/>
+          <w:lang w:eastAsia="tr-TR"/>
+        </w:rPr>
+        <w:t xml:space="preserve"> </w:t>
+      </w:r>
+      <w:proofErr w:type="spellStart"/>
+      <w:r>
+        <w:rPr>
+          <w:rFonts w:ascii="Arial" w:eastAsia="Times New Roman" w:hAnsi="Arial" w:cs="Arial"/>
+          <w:color w:val="05192D"/>
+          <w:sz w:val="24"/>
+          <w:szCs w:val="24"/>
+          <w:highlight w:val="yellow"/>
           <w:lang w:eastAsia="tr-TR"/>
         </w:rPr>
         <w:t>techniques</w:t>
@@ -498,17 +512,19 @@
           <w:color w:val="05192D"/>
           <w:sz w:val="24"/>
           <w:szCs w:val="24"/>
-          <w:lang w:eastAsia="tr-TR"/>
-        </w:rPr>
-        <w:t xml:space="preserve"> </w:t>
-      </w:r>
-      <w:proofErr w:type="spellStart"/>
-      <w:r>
-        <w:rPr>
-          <w:rFonts w:ascii="Arial" w:eastAsia="Times New Roman" w:hAnsi="Arial" w:cs="Arial"/>
-          <w:color w:val="05192D"/>
-          <w:sz w:val="24"/>
-          <w:szCs w:val="24"/>
+          <w:highlight w:val="yellow"/>
+          <w:lang w:eastAsia="tr-TR"/>
+        </w:rPr>
+        <w:t xml:space="preserve"> </w:t>
+      </w:r>
+      <w:proofErr w:type="spellStart"/>
+      <w:r>
+        <w:rPr>
+          <w:rFonts w:ascii="Arial" w:eastAsia="Times New Roman" w:hAnsi="Arial" w:cs="Arial"/>
+          <w:color w:val="05192D"/>
+          <w:sz w:val="24"/>
+          <w:szCs w:val="24"/>
+          <w:highlight w:val="yellow"/>
           <w:lang w:eastAsia="tr-TR"/>
         </w:rPr>
         <w:t>are</w:t>
@@ -520,17 +536,19 @@
           <w:color w:val="05192D"/>
           <w:sz w:val="24"/>
           <w:szCs w:val="24"/>
-          <w:lang w:eastAsia="tr-TR"/>
-        </w:rPr>
-        <w:t xml:space="preserve"> </w:t>
-      </w:r>
-      <w:proofErr w:type="spellStart"/>
-      <w:r>
-        <w:rPr>
-          <w:rFonts w:ascii="Arial" w:eastAsia="Times New Roman" w:hAnsi="Arial" w:cs="Arial"/>
-          <w:color w:val="05192D"/>
-          <w:sz w:val="24"/>
-          <w:szCs w:val="24"/>
+          <w:highlight w:val="yellow"/>
+          <w:lang w:eastAsia="tr-TR"/>
+        </w:rPr>
+        <w:t xml:space="preserve"> </w:t>
+      </w:r>
+      <w:proofErr w:type="spellStart"/>
+      <w:r>
+        <w:rPr>
+          <w:rFonts w:ascii="Arial" w:eastAsia="Times New Roman" w:hAnsi="Arial" w:cs="Arial"/>
+          <w:color w:val="05192D"/>
+          <w:sz w:val="24"/>
+          <w:szCs w:val="24"/>
+          <w:highlight w:val="yellow"/>
           <w:lang w:eastAsia="tr-TR"/>
         </w:rPr>
         <w:t>used</w:t>
@@ -542,17 +560,19 @@
           <w:color w:val="05192D"/>
           <w:sz w:val="24"/>
           <w:szCs w:val="24"/>
-          <w:lang w:eastAsia="tr-TR"/>
-        </w:rPr>
-        <w:t xml:space="preserve"> </w:t>
-      </w:r>
-      <w:proofErr w:type="spellStart"/>
-      <w:r>
-        <w:rPr>
-          <w:rFonts w:ascii="Arial" w:eastAsia="Times New Roman" w:hAnsi="Arial" w:cs="Arial"/>
-          <w:color w:val="05192D"/>
-          <w:sz w:val="24"/>
-          <w:szCs w:val="24"/>
+          <w:highlight w:val="yellow"/>
+          <w:lang w:eastAsia="tr-TR"/>
+        </w:rPr>
+        <w:t xml:space="preserve"> </w:t>
+      </w:r>
+      <w:proofErr w:type="spellStart"/>
+      <w:r>
+        <w:rPr>
+          <w:rFonts w:ascii="Arial" w:eastAsia="Times New Roman" w:hAnsi="Arial" w:cs="Arial"/>
+          <w:color w:val="05192D"/>
+          <w:sz w:val="24"/>
+          <w:szCs w:val="24"/>
+          <w:highlight w:val="yellow"/>
           <w:lang w:eastAsia="tr-TR"/>
         </w:rPr>
         <w:t>to</w:t>
@@ -564,17 +584,19 @@
           <w:color w:val="05192D"/>
           <w:sz w:val="24"/>
           <w:szCs w:val="24"/>
-          <w:lang w:eastAsia="tr-TR"/>
-        </w:rPr>
-        <w:t xml:space="preserve"> </w:t>
-      </w:r>
-      <w:proofErr w:type="spellStart"/>
-      <w:r>
-        <w:rPr>
-          <w:rFonts w:ascii="Arial" w:eastAsia="Times New Roman" w:hAnsi="Arial" w:cs="Arial"/>
-          <w:color w:val="05192D"/>
-          <w:sz w:val="24"/>
-          <w:szCs w:val="24"/>
+          <w:highlight w:val="yellow"/>
+          <w:lang w:eastAsia="tr-TR"/>
+        </w:rPr>
+        <w:t xml:space="preserve"> </w:t>
+      </w:r>
+      <w:proofErr w:type="spellStart"/>
+      <w:r>
+        <w:rPr>
+          <w:rFonts w:ascii="Arial" w:eastAsia="Times New Roman" w:hAnsi="Arial" w:cs="Arial"/>
+          <w:color w:val="05192D"/>
+          <w:sz w:val="24"/>
+          <w:szCs w:val="24"/>
+          <w:highlight w:val="yellow"/>
           <w:lang w:eastAsia="tr-TR"/>
         </w:rPr>
         <w:t>understand</w:t>
@@ -586,17 +608,19 @@
           <w:color w:val="05192D"/>
           <w:sz w:val="24"/>
           <w:szCs w:val="24"/>
-          <w:lang w:eastAsia="tr-TR"/>
-        </w:rPr>
-        <w:t xml:space="preserve"> </w:t>
-      </w:r>
-      <w:proofErr w:type="spellStart"/>
-      <w:r>
-        <w:rPr>
-          <w:rFonts w:ascii="Arial" w:eastAsia="Times New Roman" w:hAnsi="Arial" w:cs="Arial"/>
-          <w:color w:val="05192D"/>
-          <w:sz w:val="24"/>
-          <w:szCs w:val="24"/>
+          <w:highlight w:val="yellow"/>
+          <w:lang w:eastAsia="tr-TR"/>
+        </w:rPr>
+        <w:t xml:space="preserve"> </w:t>
+      </w:r>
+      <w:proofErr w:type="spellStart"/>
+      <w:r>
+        <w:rPr>
+          <w:rFonts w:ascii="Arial" w:eastAsia="Times New Roman" w:hAnsi="Arial" w:cs="Arial"/>
+          <w:color w:val="05192D"/>
+          <w:sz w:val="24"/>
+          <w:szCs w:val="24"/>
+          <w:highlight w:val="yellow"/>
           <w:lang w:eastAsia="tr-TR"/>
         </w:rPr>
         <w:t>the</w:t>
@@ -608,17 +632,19 @@
           <w:color w:val="05192D"/>
           <w:sz w:val="24"/>
           <w:szCs w:val="24"/>
-          <w:lang w:eastAsia="tr-TR"/>
-        </w:rPr>
-        <w:t xml:space="preserve"> </w:t>
-      </w:r>
-      <w:proofErr w:type="spellStart"/>
-      <w:r>
-        <w:rPr>
-          <w:rFonts w:ascii="Arial" w:eastAsia="Times New Roman" w:hAnsi="Arial" w:cs="Arial"/>
-          <w:color w:val="05192D"/>
-          <w:sz w:val="24"/>
-          <w:szCs w:val="24"/>
+          <w:highlight w:val="yellow"/>
+          <w:lang w:eastAsia="tr-TR"/>
+        </w:rPr>
+        <w:t xml:space="preserve"> </w:t>
+      </w:r>
+      <w:proofErr w:type="spellStart"/>
+      <w:r>
+        <w:rPr>
+          <w:rFonts w:ascii="Arial" w:eastAsia="Times New Roman" w:hAnsi="Arial" w:cs="Arial"/>
+          <w:color w:val="05192D"/>
+          <w:sz w:val="24"/>
+          <w:szCs w:val="24"/>
+          <w:highlight w:val="yellow"/>
           <w:lang w:eastAsia="tr-TR"/>
         </w:rPr>
         <w:t>impact</w:t>
@@ -630,6 +656,7 @@
           <w:color w:val="05192D"/>
           <w:sz w:val="24"/>
           <w:szCs w:val="24"/>
+          <w:highlight w:val="yellow"/>
           <w:lang w:eastAsia="tr-TR"/>
         </w:rPr>
         <w:t xml:space="preserve"> of </w:t>
@@ -641,6 +668,7 @@
           <w:color w:val="05192D"/>
           <w:sz w:val="24"/>
           <w:szCs w:val="24"/>
+          <w:highlight w:val="yellow"/>
           <w:lang w:eastAsia="tr-TR"/>
         </w:rPr>
         <w:t>marketing</w:t>
@@ -652,21 +680,25 @@
           <w:color w:val="05192D"/>
           <w:sz w:val="24"/>
           <w:szCs w:val="24"/>
-          <w:lang w:eastAsia="tr-TR"/>
-        </w:rPr>
-        <w:t xml:space="preserve"> </w:t>
-      </w:r>
-      <w:proofErr w:type="spellStart"/>
-      <w:r>
-        <w:rPr>
-          <w:rFonts w:ascii="Arial" w:eastAsia="Times New Roman" w:hAnsi="Arial" w:cs="Arial"/>
-          <w:color w:val="05192D"/>
-          <w:sz w:val="24"/>
-          <w:szCs w:val="24"/>
+          <w:highlight w:val="yellow"/>
+          <w:lang w:eastAsia="tr-TR"/>
+        </w:rPr>
+        <w:t xml:space="preserve"> </w:t>
+      </w:r>
+      <w:proofErr w:type="spellStart"/>
+      <w:r>
+        <w:rPr>
+          <w:rFonts w:ascii="Arial" w:eastAsia="Times New Roman" w:hAnsi="Arial" w:cs="Arial"/>
+          <w:color w:val="05192D"/>
+          <w:sz w:val="24"/>
+          <w:szCs w:val="24"/>
+          <w:highlight w:val="yellow"/>
           <w:lang w:eastAsia="tr-TR"/>
         </w:rPr>
         <w:t>campaigns</w:t>
       </w:r>
+      <w:bookmarkStart w:id="0" w:name="_GoBack"/>
+      <w:bookmarkEnd w:id="0"/>
       <w:proofErr w:type="spellEnd"/>
       <w:r>
         <w:rPr>
@@ -9929,10 +9961,7 @@
         <w:t>! [Artık pazarlamada pandalar ve veri bilimi konusunda üst düzey bir anlayışa sahip olduğunuza göre, hadi bu iki beceriyi birleştirme alıştırması yapalım!]</w:t>
       </w:r>
     </w:p>
-    <w:p>
-      <w:bookmarkStart w:id="0" w:name="_GoBack"/>
-      <w:bookmarkEnd w:id="0"/>
-    </w:p>
+    <w:p/>
     <w:sectPr>
       <w:pgSz w:w="11906" w:h="16838"/>
       <w:pgMar w:top="1134" w:right="1134" w:bottom="1134" w:left="1134" w:header="709" w:footer="709" w:gutter="0"/>

</xml_diff>